<commit_message>
Correção do erro 1
</commit_message>
<xml_diff>
--- a/Testes/DocumentaçãoDeTestes.docx
+++ b/Testes/DocumentaçãoDeTestes.docx
@@ -1699,9 +1699,8 @@
         <w:spacing w:after="0" w:line="240" w:lineRule="auto"/>
         <w:rPr>
           <w:rFonts w:ascii="Consolas" w:hAnsi="Consolas" w:cs="Consolas"/>
-          <w:color w:val="000000" w:themeColor="text1"/>
-          <w:sz w:val="18"/>
-          <w:szCs w:val="18"/>
+          <w:color w:val="5B9BD5" w:themeColor="accent1"/>
+          <w:szCs w:val="20"/>
         </w:rPr>
       </w:pPr>
       <w:r>
@@ -1712,6 +1711,2383 @@
         </w:rPr>
         <w:lastRenderedPageBreak/>
         <w:t xml:space="preserve">Erro: Ausência de uma classe Enum na </w:t>
+      </w:r>
+      <w:r>
+        <w:rPr>
+          <w:rFonts w:ascii="Consolas" w:hAnsi="Consolas" w:cs="Consolas"/>
+          <w:color w:val="5B9BD5" w:themeColor="accent1"/>
+          <w:szCs w:val="20"/>
+        </w:rPr>
+        <w:t>JulgamentoPrisioneiro.java</w:t>
+      </w:r>
+    </w:p>
+    <w:p>
+      <w:pPr>
+        <w:autoSpaceDE w:val="0"/>
+        <w:autoSpaceDN w:val="0"/>
+        <w:adjustRightInd w:val="0"/>
+        <w:spacing w:after="0" w:line="240" w:lineRule="auto"/>
+        <w:rPr>
+          <w:rFonts w:ascii="Consolas" w:hAnsi="Consolas" w:cs="Consolas"/>
+          <w:color w:val="5B9BD5" w:themeColor="accent1"/>
+          <w:szCs w:val="20"/>
+        </w:rPr>
+      </w:pPr>
+    </w:p>
+    <w:p>
+      <w:pPr>
+        <w:autoSpaceDE w:val="0"/>
+        <w:autoSpaceDN w:val="0"/>
+        <w:adjustRightInd w:val="0"/>
+        <w:spacing w:after="0" w:line="240" w:lineRule="auto"/>
+        <w:rPr>
+          <w:rFonts w:ascii="Consolas" w:hAnsi="Consolas" w:cs="Consolas"/>
+          <w:color w:val="0070C0"/>
+        </w:rPr>
+      </w:pPr>
+      <w:r>
+        <w:rPr>
+          <w:rFonts w:ascii="Consolas" w:hAnsi="Consolas" w:cs="Consolas"/>
+          <w:color w:val="0070C0"/>
+        </w:rPr>
+        <w:t>Classe JulgamentoPrisioneiro</w:t>
+      </w:r>
+      <w:r>
+        <w:rPr>
+          <w:rFonts w:ascii="Consolas" w:hAnsi="Consolas" w:cs="Consolas"/>
+          <w:color w:val="0070C0"/>
+        </w:rPr>
+        <w:t>.java</w:t>
+      </w:r>
+    </w:p>
+    <w:p>
+      <w:pPr>
+        <w:autoSpaceDE w:val="0"/>
+        <w:autoSpaceDN w:val="0"/>
+        <w:adjustRightInd w:val="0"/>
+        <w:spacing w:after="0" w:line="240" w:lineRule="auto"/>
+        <w:rPr>
+          <w:rFonts w:ascii="Consolas" w:hAnsi="Consolas" w:cs="Consolas"/>
+          <w:color w:val="5B9BD5" w:themeColor="accent1"/>
+          <w:sz w:val="18"/>
+          <w:szCs w:val="18"/>
+        </w:rPr>
+      </w:pPr>
+    </w:p>
+    <w:p>
+      <w:pPr>
+        <w:autoSpaceDE w:val="0"/>
+        <w:autoSpaceDN w:val="0"/>
+        <w:adjustRightInd w:val="0"/>
+        <w:spacing w:after="0" w:line="240" w:lineRule="auto"/>
+        <w:rPr>
+          <w:rFonts w:ascii="Consolas" w:hAnsi="Consolas" w:cs="Consolas"/>
+          <w:sz w:val="18"/>
+          <w:szCs w:val="18"/>
+        </w:rPr>
+      </w:pPr>
+      <w:proofErr w:type="spellStart"/>
+      <w:proofErr w:type="gramStart"/>
+      <w:r>
+        <w:rPr>
+          <w:rFonts w:ascii="Consolas" w:hAnsi="Consolas" w:cs="Consolas"/>
+          <w:sz w:val="18"/>
+          <w:szCs w:val="18"/>
+        </w:rPr>
+        <w:t>public</w:t>
+      </w:r>
+      <w:proofErr w:type="spellEnd"/>
+      <w:proofErr w:type="gramEnd"/>
+      <w:r>
+        <w:rPr>
+          <w:rFonts w:ascii="Consolas" w:hAnsi="Consolas" w:cs="Consolas"/>
+          <w:sz w:val="18"/>
+          <w:szCs w:val="18"/>
+        </w:rPr>
+        <w:t xml:space="preserve"> </w:t>
+      </w:r>
+      <w:proofErr w:type="spellStart"/>
+      <w:r>
+        <w:rPr>
+          <w:rFonts w:ascii="Consolas" w:hAnsi="Consolas" w:cs="Consolas"/>
+          <w:sz w:val="18"/>
+          <w:szCs w:val="18"/>
+        </w:rPr>
+        <w:t>class</w:t>
+      </w:r>
+      <w:proofErr w:type="spellEnd"/>
+      <w:r>
+        <w:rPr>
+          <w:rFonts w:ascii="Consolas" w:hAnsi="Consolas" w:cs="Consolas"/>
+          <w:sz w:val="18"/>
+          <w:szCs w:val="18"/>
+        </w:rPr>
+        <w:t xml:space="preserve"> </w:t>
+      </w:r>
+      <w:proofErr w:type="spellStart"/>
+      <w:r>
+        <w:rPr>
+          <w:rFonts w:ascii="Consolas" w:hAnsi="Consolas" w:cs="Consolas"/>
+          <w:sz w:val="18"/>
+          <w:szCs w:val="18"/>
+        </w:rPr>
+        <w:t>JulgamentoPrisioneiro</w:t>
+      </w:r>
+      <w:proofErr w:type="spellEnd"/>
+      <w:r>
+        <w:rPr>
+          <w:rFonts w:ascii="Consolas" w:hAnsi="Consolas" w:cs="Consolas"/>
+          <w:sz w:val="18"/>
+          <w:szCs w:val="18"/>
+        </w:rPr>
+        <w:t xml:space="preserve"> {</w:t>
+      </w:r>
+    </w:p>
+    <w:p>
+      <w:pPr>
+        <w:autoSpaceDE w:val="0"/>
+        <w:autoSpaceDN w:val="0"/>
+        <w:adjustRightInd w:val="0"/>
+        <w:spacing w:after="0" w:line="240" w:lineRule="auto"/>
+        <w:rPr>
+          <w:rFonts w:ascii="Consolas" w:hAnsi="Consolas" w:cs="Consolas"/>
+          <w:sz w:val="18"/>
+          <w:szCs w:val="18"/>
+        </w:rPr>
+      </w:pPr>
+    </w:p>
+    <w:p>
+      <w:pPr>
+        <w:autoSpaceDE w:val="0"/>
+        <w:autoSpaceDN w:val="0"/>
+        <w:adjustRightInd w:val="0"/>
+        <w:spacing w:after="0" w:line="240" w:lineRule="auto"/>
+        <w:rPr>
+          <w:rFonts w:ascii="Consolas" w:hAnsi="Consolas" w:cs="Consolas"/>
+          <w:sz w:val="18"/>
+          <w:szCs w:val="18"/>
+        </w:rPr>
+      </w:pPr>
+      <w:r>
+        <w:rPr>
+          <w:rFonts w:ascii="Consolas" w:hAnsi="Consolas" w:cs="Consolas"/>
+          <w:sz w:val="18"/>
+          <w:szCs w:val="18"/>
+        </w:rPr>
+        <w:tab/>
+      </w:r>
+      <w:proofErr w:type="spellStart"/>
+      <w:proofErr w:type="gramStart"/>
+      <w:r>
+        <w:rPr>
+          <w:rFonts w:ascii="Consolas" w:hAnsi="Consolas" w:cs="Consolas"/>
+          <w:sz w:val="18"/>
+          <w:szCs w:val="18"/>
+        </w:rPr>
+        <w:t>private</w:t>
+      </w:r>
+      <w:proofErr w:type="spellEnd"/>
+      <w:proofErr w:type="gramEnd"/>
+      <w:r>
+        <w:rPr>
+          <w:rFonts w:ascii="Consolas" w:hAnsi="Consolas" w:cs="Consolas"/>
+          <w:sz w:val="18"/>
+          <w:szCs w:val="18"/>
+        </w:rPr>
+        <w:t xml:space="preserve"> </w:t>
+      </w:r>
+      <w:proofErr w:type="spellStart"/>
+      <w:r>
+        <w:rPr>
+          <w:rFonts w:ascii="Consolas" w:hAnsi="Consolas" w:cs="Consolas"/>
+          <w:sz w:val="18"/>
+          <w:szCs w:val="18"/>
+        </w:rPr>
+        <w:t>int</w:t>
+      </w:r>
+      <w:proofErr w:type="spellEnd"/>
+      <w:r>
+        <w:rPr>
+          <w:rFonts w:ascii="Consolas" w:hAnsi="Consolas" w:cs="Consolas"/>
+          <w:sz w:val="18"/>
+          <w:szCs w:val="18"/>
+        </w:rPr>
+        <w:t xml:space="preserve"> PENA_INOCENCIA = 10;</w:t>
+      </w:r>
+    </w:p>
+    <w:p>
+      <w:pPr>
+        <w:autoSpaceDE w:val="0"/>
+        <w:autoSpaceDN w:val="0"/>
+        <w:adjustRightInd w:val="0"/>
+        <w:spacing w:after="0" w:line="240" w:lineRule="auto"/>
+        <w:rPr>
+          <w:rFonts w:ascii="Consolas" w:hAnsi="Consolas" w:cs="Consolas"/>
+          <w:sz w:val="18"/>
+          <w:szCs w:val="18"/>
+        </w:rPr>
+      </w:pPr>
+    </w:p>
+    <w:p>
+      <w:pPr>
+        <w:autoSpaceDE w:val="0"/>
+        <w:autoSpaceDN w:val="0"/>
+        <w:adjustRightInd w:val="0"/>
+        <w:spacing w:after="0" w:line="240" w:lineRule="auto"/>
+        <w:rPr>
+          <w:rFonts w:ascii="Consolas" w:hAnsi="Consolas" w:cs="Consolas"/>
+          <w:sz w:val="18"/>
+          <w:szCs w:val="18"/>
+        </w:rPr>
+      </w:pPr>
+      <w:r>
+        <w:rPr>
+          <w:rFonts w:ascii="Consolas" w:hAnsi="Consolas" w:cs="Consolas"/>
+          <w:sz w:val="18"/>
+          <w:szCs w:val="18"/>
+        </w:rPr>
+        <w:tab/>
+      </w:r>
+      <w:proofErr w:type="spellStart"/>
+      <w:proofErr w:type="gramStart"/>
+      <w:r>
+        <w:rPr>
+          <w:rFonts w:ascii="Consolas" w:hAnsi="Consolas" w:cs="Consolas"/>
+          <w:sz w:val="18"/>
+          <w:szCs w:val="18"/>
+        </w:rPr>
+        <w:t>private</w:t>
+      </w:r>
+      <w:proofErr w:type="spellEnd"/>
+      <w:proofErr w:type="gramEnd"/>
+      <w:r>
+        <w:rPr>
+          <w:rFonts w:ascii="Consolas" w:hAnsi="Consolas" w:cs="Consolas"/>
+          <w:sz w:val="18"/>
+          <w:szCs w:val="18"/>
+        </w:rPr>
+        <w:t xml:space="preserve"> </w:t>
+      </w:r>
+      <w:proofErr w:type="spellStart"/>
+      <w:r>
+        <w:rPr>
+          <w:rFonts w:ascii="Consolas" w:hAnsi="Consolas" w:cs="Consolas"/>
+          <w:sz w:val="18"/>
+          <w:szCs w:val="18"/>
+        </w:rPr>
+        <w:t>int</w:t>
+      </w:r>
+      <w:proofErr w:type="spellEnd"/>
+      <w:r>
+        <w:rPr>
+          <w:rFonts w:ascii="Consolas" w:hAnsi="Consolas" w:cs="Consolas"/>
+          <w:sz w:val="18"/>
+          <w:szCs w:val="18"/>
+        </w:rPr>
+        <w:t xml:space="preserve"> PENA_CONDENACAO_MUTUA = 15;</w:t>
+      </w:r>
+    </w:p>
+    <w:p>
+      <w:pPr>
+        <w:autoSpaceDE w:val="0"/>
+        <w:autoSpaceDN w:val="0"/>
+        <w:adjustRightInd w:val="0"/>
+        <w:spacing w:after="0" w:line="240" w:lineRule="auto"/>
+        <w:rPr>
+          <w:rFonts w:ascii="Consolas" w:hAnsi="Consolas" w:cs="Consolas"/>
+          <w:sz w:val="18"/>
+          <w:szCs w:val="18"/>
+        </w:rPr>
+      </w:pPr>
+    </w:p>
+    <w:p>
+      <w:pPr>
+        <w:autoSpaceDE w:val="0"/>
+        <w:autoSpaceDN w:val="0"/>
+        <w:adjustRightInd w:val="0"/>
+        <w:spacing w:after="0" w:line="240" w:lineRule="auto"/>
+        <w:rPr>
+          <w:rFonts w:ascii="Consolas" w:hAnsi="Consolas" w:cs="Consolas"/>
+          <w:sz w:val="18"/>
+          <w:szCs w:val="18"/>
+        </w:rPr>
+      </w:pPr>
+      <w:r>
+        <w:rPr>
+          <w:rFonts w:ascii="Consolas" w:hAnsi="Consolas" w:cs="Consolas"/>
+          <w:sz w:val="18"/>
+          <w:szCs w:val="18"/>
+        </w:rPr>
+        <w:tab/>
+      </w:r>
+      <w:proofErr w:type="spellStart"/>
+      <w:proofErr w:type="gramStart"/>
+      <w:r>
+        <w:rPr>
+          <w:rFonts w:ascii="Consolas" w:hAnsi="Consolas" w:cs="Consolas"/>
+          <w:sz w:val="18"/>
+          <w:szCs w:val="18"/>
+        </w:rPr>
+        <w:t>private</w:t>
+      </w:r>
+      <w:proofErr w:type="spellEnd"/>
+      <w:proofErr w:type="gramEnd"/>
+      <w:r>
+        <w:rPr>
+          <w:rFonts w:ascii="Consolas" w:hAnsi="Consolas" w:cs="Consolas"/>
+          <w:sz w:val="18"/>
+          <w:szCs w:val="18"/>
+        </w:rPr>
+        <w:t xml:space="preserve"> </w:t>
+      </w:r>
+      <w:proofErr w:type="spellStart"/>
+      <w:r>
+        <w:rPr>
+          <w:rFonts w:ascii="Consolas" w:hAnsi="Consolas" w:cs="Consolas"/>
+          <w:sz w:val="18"/>
+          <w:szCs w:val="18"/>
+        </w:rPr>
+        <w:t>int</w:t>
+      </w:r>
+      <w:proofErr w:type="spellEnd"/>
+      <w:r>
+        <w:rPr>
+          <w:rFonts w:ascii="Consolas" w:hAnsi="Consolas" w:cs="Consolas"/>
+          <w:sz w:val="18"/>
+          <w:szCs w:val="18"/>
+        </w:rPr>
+        <w:t xml:space="preserve"> PENA_CONDENACAO_INDIVIDUAL = 10;</w:t>
+      </w:r>
+    </w:p>
+    <w:p>
+      <w:pPr>
+        <w:autoSpaceDE w:val="0"/>
+        <w:autoSpaceDN w:val="0"/>
+        <w:adjustRightInd w:val="0"/>
+        <w:spacing w:after="0" w:line="240" w:lineRule="auto"/>
+        <w:rPr>
+          <w:rFonts w:ascii="Consolas" w:hAnsi="Consolas" w:cs="Consolas"/>
+          <w:sz w:val="18"/>
+          <w:szCs w:val="18"/>
+        </w:rPr>
+      </w:pPr>
+    </w:p>
+    <w:p>
+      <w:pPr>
+        <w:autoSpaceDE w:val="0"/>
+        <w:autoSpaceDN w:val="0"/>
+        <w:adjustRightInd w:val="0"/>
+        <w:spacing w:after="0" w:line="240" w:lineRule="auto"/>
+        <w:rPr>
+          <w:rFonts w:ascii="Consolas" w:hAnsi="Consolas" w:cs="Consolas"/>
+          <w:sz w:val="18"/>
+          <w:szCs w:val="18"/>
+        </w:rPr>
+      </w:pPr>
+      <w:r>
+        <w:rPr>
+          <w:rFonts w:ascii="Consolas" w:hAnsi="Consolas" w:cs="Consolas"/>
+          <w:sz w:val="18"/>
+          <w:szCs w:val="18"/>
+        </w:rPr>
+        <w:tab/>
+      </w:r>
+      <w:proofErr w:type="spellStart"/>
+      <w:proofErr w:type="gramStart"/>
+      <w:r>
+        <w:rPr>
+          <w:rFonts w:ascii="Consolas" w:hAnsi="Consolas" w:cs="Consolas"/>
+          <w:sz w:val="18"/>
+          <w:szCs w:val="18"/>
+        </w:rPr>
+        <w:t>private</w:t>
+      </w:r>
+      <w:proofErr w:type="spellEnd"/>
+      <w:proofErr w:type="gramEnd"/>
+      <w:r>
+        <w:rPr>
+          <w:rFonts w:ascii="Consolas" w:hAnsi="Consolas" w:cs="Consolas"/>
+          <w:sz w:val="18"/>
+          <w:szCs w:val="18"/>
+        </w:rPr>
+        <w:t xml:space="preserve"> </w:t>
+      </w:r>
+      <w:proofErr w:type="spellStart"/>
+      <w:r>
+        <w:rPr>
+          <w:rFonts w:ascii="Consolas" w:hAnsi="Consolas" w:cs="Consolas"/>
+          <w:sz w:val="18"/>
+          <w:szCs w:val="18"/>
+        </w:rPr>
+        <w:t>int</w:t>
+      </w:r>
+      <w:proofErr w:type="spellEnd"/>
+      <w:r>
+        <w:rPr>
+          <w:rFonts w:ascii="Consolas" w:hAnsi="Consolas" w:cs="Consolas"/>
+          <w:sz w:val="18"/>
+          <w:szCs w:val="18"/>
+        </w:rPr>
+        <w:t xml:space="preserve"> PENA_CONDENACAO_CUMPLICES = 11;</w:t>
+      </w:r>
+    </w:p>
+    <w:p>
+      <w:pPr>
+        <w:autoSpaceDE w:val="0"/>
+        <w:autoSpaceDN w:val="0"/>
+        <w:adjustRightInd w:val="0"/>
+        <w:spacing w:after="0" w:line="240" w:lineRule="auto"/>
+        <w:rPr>
+          <w:rFonts w:ascii="Consolas" w:hAnsi="Consolas" w:cs="Consolas"/>
+          <w:sz w:val="18"/>
+          <w:szCs w:val="18"/>
+        </w:rPr>
+      </w:pPr>
+      <w:r>
+        <w:rPr>
+          <w:rFonts w:ascii="Consolas" w:hAnsi="Consolas" w:cs="Consolas"/>
+          <w:sz w:val="18"/>
+          <w:szCs w:val="18"/>
+        </w:rPr>
+        <w:tab/>
+      </w:r>
+    </w:p>
+    <w:p>
+      <w:pPr>
+        <w:autoSpaceDE w:val="0"/>
+        <w:autoSpaceDN w:val="0"/>
+        <w:adjustRightInd w:val="0"/>
+        <w:spacing w:after="0" w:line="240" w:lineRule="auto"/>
+        <w:rPr>
+          <w:rFonts w:ascii="Consolas" w:hAnsi="Consolas" w:cs="Consolas"/>
+          <w:sz w:val="18"/>
+          <w:szCs w:val="18"/>
+        </w:rPr>
+      </w:pPr>
+      <w:r>
+        <w:rPr>
+          <w:rFonts w:ascii="Consolas" w:hAnsi="Consolas" w:cs="Consolas"/>
+          <w:sz w:val="18"/>
+          <w:szCs w:val="18"/>
+        </w:rPr>
+        <w:tab/>
+      </w:r>
+      <w:proofErr w:type="spellStart"/>
+      <w:proofErr w:type="gramStart"/>
+      <w:r>
+        <w:rPr>
+          <w:rFonts w:ascii="Consolas" w:hAnsi="Consolas" w:cs="Consolas"/>
+          <w:sz w:val="18"/>
+          <w:szCs w:val="18"/>
+        </w:rPr>
+        <w:t>public</w:t>
+      </w:r>
+      <w:proofErr w:type="spellEnd"/>
+      <w:proofErr w:type="gramEnd"/>
+      <w:r>
+        <w:rPr>
+          <w:rFonts w:ascii="Consolas" w:hAnsi="Consolas" w:cs="Consolas"/>
+          <w:sz w:val="18"/>
+          <w:szCs w:val="18"/>
+        </w:rPr>
+        <w:t xml:space="preserve"> </w:t>
+      </w:r>
+      <w:proofErr w:type="spellStart"/>
+      <w:r>
+        <w:rPr>
+          <w:rFonts w:ascii="Consolas" w:hAnsi="Consolas" w:cs="Consolas"/>
+          <w:sz w:val="18"/>
+          <w:szCs w:val="18"/>
+        </w:rPr>
+        <w:t>enum</w:t>
+      </w:r>
+      <w:proofErr w:type="spellEnd"/>
+      <w:r>
+        <w:rPr>
+          <w:rFonts w:ascii="Consolas" w:hAnsi="Consolas" w:cs="Consolas"/>
+          <w:sz w:val="18"/>
+          <w:szCs w:val="18"/>
+        </w:rPr>
+        <w:t xml:space="preserve"> </w:t>
+      </w:r>
+      <w:r>
+        <w:rPr>
+          <w:rFonts w:ascii="Consolas" w:hAnsi="Consolas" w:cs="Consolas"/>
+          <w:i/>
+          <w:iCs/>
+          <w:sz w:val="18"/>
+          <w:szCs w:val="18"/>
+        </w:rPr>
+        <w:t>Resposta</w:t>
+      </w:r>
+      <w:r>
+        <w:rPr>
+          <w:rFonts w:ascii="Consolas" w:hAnsi="Consolas" w:cs="Consolas"/>
+          <w:sz w:val="18"/>
+          <w:szCs w:val="18"/>
+        </w:rPr>
+        <w:t>{</w:t>
+      </w:r>
+    </w:p>
+    <w:p>
+      <w:pPr>
+        <w:autoSpaceDE w:val="0"/>
+        <w:autoSpaceDN w:val="0"/>
+        <w:adjustRightInd w:val="0"/>
+        <w:spacing w:after="0" w:line="240" w:lineRule="auto"/>
+        <w:rPr>
+          <w:rFonts w:ascii="Consolas" w:hAnsi="Consolas" w:cs="Consolas"/>
+          <w:sz w:val="18"/>
+          <w:szCs w:val="18"/>
+        </w:rPr>
+      </w:pPr>
+      <w:r>
+        <w:rPr>
+          <w:rFonts w:ascii="Consolas" w:hAnsi="Consolas" w:cs="Consolas"/>
+          <w:sz w:val="18"/>
+          <w:szCs w:val="18"/>
+        </w:rPr>
+        <w:tab/>
+      </w:r>
+      <w:r>
+        <w:rPr>
+          <w:rFonts w:ascii="Consolas" w:hAnsi="Consolas" w:cs="Consolas"/>
+          <w:sz w:val="18"/>
+          <w:szCs w:val="18"/>
+        </w:rPr>
+        <w:tab/>
+      </w:r>
+      <w:r>
+        <w:rPr>
+          <w:rFonts w:ascii="Consolas" w:hAnsi="Consolas" w:cs="Consolas"/>
+          <w:b/>
+          <w:bCs/>
+          <w:i/>
+          <w:iCs/>
+          <w:sz w:val="18"/>
+          <w:szCs w:val="18"/>
+        </w:rPr>
+        <w:t>DELACAO</w:t>
+      </w:r>
+      <w:r>
+        <w:rPr>
+          <w:rFonts w:ascii="Consolas" w:hAnsi="Consolas" w:cs="Consolas"/>
+          <w:sz w:val="18"/>
+          <w:szCs w:val="18"/>
+        </w:rPr>
+        <w:t xml:space="preserve">, </w:t>
+      </w:r>
+      <w:r>
+        <w:rPr>
+          <w:rFonts w:ascii="Consolas" w:hAnsi="Consolas" w:cs="Consolas"/>
+          <w:b/>
+          <w:bCs/>
+          <w:i/>
+          <w:iCs/>
+          <w:sz w:val="18"/>
+          <w:szCs w:val="18"/>
+          <w:shd w:val="clear" w:color="auto" w:fill="1B6291"/>
+        </w:rPr>
+        <w:t>NEGACAO</w:t>
+      </w:r>
+    </w:p>
+    <w:p>
+      <w:pPr>
+        <w:autoSpaceDE w:val="0"/>
+        <w:autoSpaceDN w:val="0"/>
+        <w:adjustRightInd w:val="0"/>
+        <w:spacing w:after="0" w:line="240" w:lineRule="auto"/>
+        <w:rPr>
+          <w:rFonts w:ascii="Consolas" w:hAnsi="Consolas" w:cs="Consolas"/>
+          <w:sz w:val="18"/>
+          <w:szCs w:val="18"/>
+        </w:rPr>
+      </w:pPr>
+      <w:r>
+        <w:rPr>
+          <w:rFonts w:ascii="Consolas" w:hAnsi="Consolas" w:cs="Consolas"/>
+          <w:sz w:val="18"/>
+          <w:szCs w:val="18"/>
+        </w:rPr>
+        <w:tab/>
+        <w:t>}</w:t>
+      </w:r>
+    </w:p>
+    <w:p>
+      <w:pPr>
+        <w:autoSpaceDE w:val="0"/>
+        <w:autoSpaceDN w:val="0"/>
+        <w:adjustRightInd w:val="0"/>
+        <w:spacing w:after="0" w:line="240" w:lineRule="auto"/>
+        <w:rPr>
+          <w:rFonts w:ascii="Consolas" w:hAnsi="Consolas" w:cs="Consolas"/>
+          <w:sz w:val="18"/>
+          <w:szCs w:val="18"/>
+        </w:rPr>
+      </w:pPr>
+    </w:p>
+    <w:p>
+      <w:pPr>
+        <w:autoSpaceDE w:val="0"/>
+        <w:autoSpaceDN w:val="0"/>
+        <w:adjustRightInd w:val="0"/>
+        <w:spacing w:after="0" w:line="240" w:lineRule="auto"/>
+        <w:rPr>
+          <w:rFonts w:ascii="Consolas" w:hAnsi="Consolas" w:cs="Consolas"/>
+          <w:sz w:val="18"/>
+          <w:szCs w:val="18"/>
+        </w:rPr>
+      </w:pPr>
+      <w:r>
+        <w:rPr>
+          <w:rFonts w:ascii="Consolas" w:hAnsi="Consolas" w:cs="Consolas"/>
+          <w:sz w:val="18"/>
+          <w:szCs w:val="18"/>
+        </w:rPr>
+        <w:tab/>
+      </w:r>
+      <w:proofErr w:type="spellStart"/>
+      <w:proofErr w:type="gramStart"/>
+      <w:r>
+        <w:rPr>
+          <w:rFonts w:ascii="Consolas" w:hAnsi="Consolas" w:cs="Consolas"/>
+          <w:sz w:val="18"/>
+          <w:szCs w:val="18"/>
+        </w:rPr>
+        <w:t>public</w:t>
+      </w:r>
+      <w:proofErr w:type="spellEnd"/>
+      <w:proofErr w:type="gramEnd"/>
+      <w:r>
+        <w:rPr>
+          <w:rFonts w:ascii="Consolas" w:hAnsi="Consolas" w:cs="Consolas"/>
+          <w:sz w:val="18"/>
+          <w:szCs w:val="18"/>
+        </w:rPr>
+        <w:t xml:space="preserve"> </w:t>
+      </w:r>
+      <w:proofErr w:type="spellStart"/>
+      <w:r>
+        <w:rPr>
+          <w:rFonts w:ascii="Consolas" w:hAnsi="Consolas" w:cs="Consolas"/>
+          <w:sz w:val="18"/>
+          <w:szCs w:val="18"/>
+        </w:rPr>
+        <w:t>int</w:t>
+      </w:r>
+      <w:proofErr w:type="spellEnd"/>
+      <w:r>
+        <w:rPr>
+          <w:rFonts w:ascii="Consolas" w:hAnsi="Consolas" w:cs="Consolas"/>
+          <w:sz w:val="18"/>
+          <w:szCs w:val="18"/>
+        </w:rPr>
+        <w:t xml:space="preserve"> </w:t>
+      </w:r>
+      <w:proofErr w:type="spellStart"/>
+      <w:r>
+        <w:rPr>
+          <w:rFonts w:ascii="Consolas" w:hAnsi="Consolas" w:cs="Consolas"/>
+          <w:sz w:val="18"/>
+          <w:szCs w:val="18"/>
+        </w:rPr>
+        <w:t>calculaPena</w:t>
+      </w:r>
+      <w:proofErr w:type="spellEnd"/>
+      <w:r>
+        <w:rPr>
+          <w:rFonts w:ascii="Consolas" w:hAnsi="Consolas" w:cs="Consolas"/>
+          <w:sz w:val="18"/>
+          <w:szCs w:val="18"/>
+        </w:rPr>
+        <w:t>(</w:t>
+      </w:r>
+      <w:r>
+        <w:rPr>
+          <w:rFonts w:ascii="Consolas" w:hAnsi="Consolas" w:cs="Consolas"/>
+          <w:i/>
+          <w:iCs/>
+          <w:sz w:val="18"/>
+          <w:szCs w:val="18"/>
+        </w:rPr>
+        <w:t>Resposta</w:t>
+      </w:r>
+      <w:r>
+        <w:rPr>
+          <w:rFonts w:ascii="Consolas" w:hAnsi="Consolas" w:cs="Consolas"/>
+          <w:sz w:val="18"/>
+          <w:szCs w:val="18"/>
+        </w:rPr>
+        <w:t xml:space="preserve"> </w:t>
+      </w:r>
+      <w:proofErr w:type="spellStart"/>
+      <w:r>
+        <w:rPr>
+          <w:rFonts w:ascii="Consolas" w:hAnsi="Consolas" w:cs="Consolas"/>
+          <w:sz w:val="18"/>
+          <w:szCs w:val="18"/>
+        </w:rPr>
+        <w:t>respostaPrisioneiroA</w:t>
+      </w:r>
+      <w:proofErr w:type="spellEnd"/>
+      <w:r>
+        <w:rPr>
+          <w:rFonts w:ascii="Consolas" w:hAnsi="Consolas" w:cs="Consolas"/>
+          <w:sz w:val="18"/>
+          <w:szCs w:val="18"/>
+        </w:rPr>
+        <w:t xml:space="preserve">, </w:t>
+      </w:r>
+      <w:r>
+        <w:rPr>
+          <w:rFonts w:ascii="Consolas" w:hAnsi="Consolas" w:cs="Consolas"/>
+          <w:i/>
+          <w:iCs/>
+          <w:sz w:val="18"/>
+          <w:szCs w:val="18"/>
+        </w:rPr>
+        <w:t>Resposta</w:t>
+      </w:r>
+      <w:r>
+        <w:rPr>
+          <w:rFonts w:ascii="Consolas" w:hAnsi="Consolas" w:cs="Consolas"/>
+          <w:sz w:val="18"/>
+          <w:szCs w:val="18"/>
+        </w:rPr>
+        <w:t xml:space="preserve"> </w:t>
+      </w:r>
+      <w:proofErr w:type="spellStart"/>
+      <w:r>
+        <w:rPr>
+          <w:rFonts w:ascii="Consolas" w:hAnsi="Consolas" w:cs="Consolas"/>
+          <w:sz w:val="18"/>
+          <w:szCs w:val="18"/>
+        </w:rPr>
+        <w:t>respostaPrisioneiroB</w:t>
+      </w:r>
+      <w:proofErr w:type="spellEnd"/>
+      <w:r>
+        <w:rPr>
+          <w:rFonts w:ascii="Consolas" w:hAnsi="Consolas" w:cs="Consolas"/>
+          <w:sz w:val="18"/>
+          <w:szCs w:val="18"/>
+        </w:rPr>
+        <w:t>) {</w:t>
+      </w:r>
+    </w:p>
+    <w:p>
+      <w:pPr>
+        <w:autoSpaceDE w:val="0"/>
+        <w:autoSpaceDN w:val="0"/>
+        <w:adjustRightInd w:val="0"/>
+        <w:spacing w:after="0" w:line="240" w:lineRule="auto"/>
+        <w:rPr>
+          <w:rFonts w:ascii="Consolas" w:hAnsi="Consolas" w:cs="Consolas"/>
+          <w:sz w:val="18"/>
+          <w:szCs w:val="18"/>
+        </w:rPr>
+      </w:pPr>
+    </w:p>
+    <w:p>
+      <w:pPr>
+        <w:autoSpaceDE w:val="0"/>
+        <w:autoSpaceDN w:val="0"/>
+        <w:adjustRightInd w:val="0"/>
+        <w:spacing w:after="0" w:line="240" w:lineRule="auto"/>
+        <w:rPr>
+          <w:rFonts w:ascii="Consolas" w:hAnsi="Consolas" w:cs="Consolas"/>
+          <w:sz w:val="18"/>
+          <w:szCs w:val="18"/>
+        </w:rPr>
+      </w:pPr>
+      <w:r>
+        <w:rPr>
+          <w:rFonts w:ascii="Consolas" w:hAnsi="Consolas" w:cs="Consolas"/>
+          <w:sz w:val="18"/>
+          <w:szCs w:val="18"/>
+        </w:rPr>
+        <w:tab/>
+      </w:r>
+      <w:r>
+        <w:rPr>
+          <w:rFonts w:ascii="Consolas" w:hAnsi="Consolas" w:cs="Consolas"/>
+          <w:sz w:val="18"/>
+          <w:szCs w:val="18"/>
+        </w:rPr>
+        <w:tab/>
+      </w:r>
+      <w:proofErr w:type="spellStart"/>
+      <w:proofErr w:type="gramStart"/>
+      <w:r>
+        <w:rPr>
+          <w:rFonts w:ascii="Consolas" w:hAnsi="Consolas" w:cs="Consolas"/>
+          <w:sz w:val="18"/>
+          <w:szCs w:val="18"/>
+        </w:rPr>
+        <w:t>if</w:t>
+      </w:r>
+      <w:proofErr w:type="spellEnd"/>
+      <w:proofErr w:type="gramEnd"/>
+      <w:r>
+        <w:rPr>
+          <w:rFonts w:ascii="Consolas" w:hAnsi="Consolas" w:cs="Consolas"/>
+          <w:sz w:val="18"/>
+          <w:szCs w:val="18"/>
+        </w:rPr>
+        <w:t xml:space="preserve"> (</w:t>
+      </w:r>
+      <w:proofErr w:type="spellStart"/>
+      <w:r>
+        <w:rPr>
+          <w:rFonts w:ascii="Consolas" w:hAnsi="Consolas" w:cs="Consolas"/>
+          <w:sz w:val="18"/>
+          <w:szCs w:val="18"/>
+        </w:rPr>
+        <w:t>respostaPrisioneiroA</w:t>
+      </w:r>
+      <w:proofErr w:type="spellEnd"/>
+      <w:r>
+        <w:rPr>
+          <w:rFonts w:ascii="Consolas" w:hAnsi="Consolas" w:cs="Consolas"/>
+          <w:sz w:val="18"/>
+          <w:szCs w:val="18"/>
+        </w:rPr>
+        <w:t xml:space="preserve"> == </w:t>
+      </w:r>
+      <w:proofErr w:type="spellStart"/>
+      <w:r>
+        <w:rPr>
+          <w:rFonts w:ascii="Consolas" w:hAnsi="Consolas" w:cs="Consolas"/>
+          <w:i/>
+          <w:iCs/>
+          <w:sz w:val="18"/>
+          <w:szCs w:val="18"/>
+        </w:rPr>
+        <w:t>Resposta</w:t>
+      </w:r>
+      <w:r>
+        <w:rPr>
+          <w:rFonts w:ascii="Consolas" w:hAnsi="Consolas" w:cs="Consolas"/>
+          <w:sz w:val="18"/>
+          <w:szCs w:val="18"/>
+        </w:rPr>
+        <w:t>.</w:t>
+      </w:r>
+      <w:r>
+        <w:rPr>
+          <w:rFonts w:ascii="Consolas" w:hAnsi="Consolas" w:cs="Consolas"/>
+          <w:b/>
+          <w:bCs/>
+          <w:i/>
+          <w:iCs/>
+          <w:sz w:val="18"/>
+          <w:szCs w:val="18"/>
+        </w:rPr>
+        <w:t>DELACAO</w:t>
+      </w:r>
+      <w:proofErr w:type="spellEnd"/>
+      <w:r>
+        <w:rPr>
+          <w:rFonts w:ascii="Consolas" w:hAnsi="Consolas" w:cs="Consolas"/>
+          <w:sz w:val="18"/>
+          <w:szCs w:val="18"/>
+        </w:rPr>
+        <w:t>) {</w:t>
+      </w:r>
+    </w:p>
+    <w:p>
+      <w:pPr>
+        <w:autoSpaceDE w:val="0"/>
+        <w:autoSpaceDN w:val="0"/>
+        <w:adjustRightInd w:val="0"/>
+        <w:spacing w:after="0" w:line="240" w:lineRule="auto"/>
+        <w:rPr>
+          <w:rFonts w:ascii="Consolas" w:hAnsi="Consolas" w:cs="Consolas"/>
+          <w:sz w:val="18"/>
+          <w:szCs w:val="18"/>
+        </w:rPr>
+      </w:pPr>
+    </w:p>
+    <w:p>
+      <w:pPr>
+        <w:autoSpaceDE w:val="0"/>
+        <w:autoSpaceDN w:val="0"/>
+        <w:adjustRightInd w:val="0"/>
+        <w:spacing w:after="0" w:line="240" w:lineRule="auto"/>
+        <w:rPr>
+          <w:rFonts w:ascii="Consolas" w:hAnsi="Consolas" w:cs="Consolas"/>
+          <w:sz w:val="18"/>
+          <w:szCs w:val="18"/>
+        </w:rPr>
+      </w:pPr>
+      <w:r>
+        <w:rPr>
+          <w:rFonts w:ascii="Consolas" w:hAnsi="Consolas" w:cs="Consolas"/>
+          <w:sz w:val="18"/>
+          <w:szCs w:val="18"/>
+        </w:rPr>
+        <w:tab/>
+      </w:r>
+      <w:r>
+        <w:rPr>
+          <w:rFonts w:ascii="Consolas" w:hAnsi="Consolas" w:cs="Consolas"/>
+          <w:sz w:val="18"/>
+          <w:szCs w:val="18"/>
+        </w:rPr>
+        <w:tab/>
+      </w:r>
+      <w:r>
+        <w:rPr>
+          <w:rFonts w:ascii="Consolas" w:hAnsi="Consolas" w:cs="Consolas"/>
+          <w:sz w:val="18"/>
+          <w:szCs w:val="18"/>
+        </w:rPr>
+        <w:tab/>
+      </w:r>
+      <w:proofErr w:type="spellStart"/>
+      <w:proofErr w:type="gramStart"/>
+      <w:r>
+        <w:rPr>
+          <w:rFonts w:ascii="Consolas" w:hAnsi="Consolas" w:cs="Consolas"/>
+          <w:sz w:val="18"/>
+          <w:szCs w:val="18"/>
+        </w:rPr>
+        <w:t>if</w:t>
+      </w:r>
+      <w:proofErr w:type="spellEnd"/>
+      <w:proofErr w:type="gramEnd"/>
+      <w:r>
+        <w:rPr>
+          <w:rFonts w:ascii="Consolas" w:hAnsi="Consolas" w:cs="Consolas"/>
+          <w:sz w:val="18"/>
+          <w:szCs w:val="18"/>
+        </w:rPr>
+        <w:t xml:space="preserve"> (</w:t>
+      </w:r>
+      <w:proofErr w:type="spellStart"/>
+      <w:r>
+        <w:rPr>
+          <w:rFonts w:ascii="Consolas" w:hAnsi="Consolas" w:cs="Consolas"/>
+          <w:sz w:val="18"/>
+          <w:szCs w:val="18"/>
+        </w:rPr>
+        <w:t>respostaPrisioneiroB</w:t>
+      </w:r>
+      <w:proofErr w:type="spellEnd"/>
+      <w:r>
+        <w:rPr>
+          <w:rFonts w:ascii="Consolas" w:hAnsi="Consolas" w:cs="Consolas"/>
+          <w:sz w:val="18"/>
+          <w:szCs w:val="18"/>
+        </w:rPr>
+        <w:t xml:space="preserve"> == </w:t>
+      </w:r>
+      <w:proofErr w:type="spellStart"/>
+      <w:r>
+        <w:rPr>
+          <w:rFonts w:ascii="Consolas" w:hAnsi="Consolas" w:cs="Consolas"/>
+          <w:i/>
+          <w:iCs/>
+          <w:sz w:val="18"/>
+          <w:szCs w:val="18"/>
+        </w:rPr>
+        <w:t>Resposta</w:t>
+      </w:r>
+      <w:r>
+        <w:rPr>
+          <w:rFonts w:ascii="Consolas" w:hAnsi="Consolas" w:cs="Consolas"/>
+          <w:sz w:val="18"/>
+          <w:szCs w:val="18"/>
+        </w:rPr>
+        <w:t>.</w:t>
+      </w:r>
+      <w:r>
+        <w:rPr>
+          <w:rFonts w:ascii="Consolas" w:hAnsi="Consolas" w:cs="Consolas"/>
+          <w:b/>
+          <w:bCs/>
+          <w:i/>
+          <w:iCs/>
+          <w:sz w:val="18"/>
+          <w:szCs w:val="18"/>
+        </w:rPr>
+        <w:t>DELACAO</w:t>
+      </w:r>
+      <w:proofErr w:type="spellEnd"/>
+      <w:r>
+        <w:rPr>
+          <w:rFonts w:ascii="Consolas" w:hAnsi="Consolas" w:cs="Consolas"/>
+          <w:sz w:val="18"/>
+          <w:szCs w:val="18"/>
+        </w:rPr>
+        <w:t>) {</w:t>
+      </w:r>
+    </w:p>
+    <w:p>
+      <w:pPr>
+        <w:autoSpaceDE w:val="0"/>
+        <w:autoSpaceDN w:val="0"/>
+        <w:adjustRightInd w:val="0"/>
+        <w:spacing w:after="0" w:line="240" w:lineRule="auto"/>
+        <w:rPr>
+          <w:rFonts w:ascii="Consolas" w:hAnsi="Consolas" w:cs="Consolas"/>
+          <w:sz w:val="18"/>
+          <w:szCs w:val="18"/>
+        </w:rPr>
+      </w:pPr>
+    </w:p>
+    <w:p>
+      <w:pPr>
+        <w:autoSpaceDE w:val="0"/>
+        <w:autoSpaceDN w:val="0"/>
+        <w:adjustRightInd w:val="0"/>
+        <w:spacing w:after="0" w:line="240" w:lineRule="auto"/>
+        <w:rPr>
+          <w:rFonts w:ascii="Consolas" w:hAnsi="Consolas" w:cs="Consolas"/>
+          <w:sz w:val="18"/>
+          <w:szCs w:val="18"/>
+        </w:rPr>
+      </w:pPr>
+      <w:r>
+        <w:rPr>
+          <w:rFonts w:ascii="Consolas" w:hAnsi="Consolas" w:cs="Consolas"/>
+          <w:sz w:val="18"/>
+          <w:szCs w:val="18"/>
+        </w:rPr>
+        <w:tab/>
+      </w:r>
+      <w:r>
+        <w:rPr>
+          <w:rFonts w:ascii="Consolas" w:hAnsi="Consolas" w:cs="Consolas"/>
+          <w:sz w:val="18"/>
+          <w:szCs w:val="18"/>
+        </w:rPr>
+        <w:tab/>
+      </w:r>
+      <w:r>
+        <w:rPr>
+          <w:rFonts w:ascii="Consolas" w:hAnsi="Consolas" w:cs="Consolas"/>
+          <w:sz w:val="18"/>
+          <w:szCs w:val="18"/>
+        </w:rPr>
+        <w:tab/>
+      </w:r>
+      <w:r>
+        <w:rPr>
+          <w:rFonts w:ascii="Consolas" w:hAnsi="Consolas" w:cs="Consolas"/>
+          <w:sz w:val="18"/>
+          <w:szCs w:val="18"/>
+        </w:rPr>
+        <w:tab/>
+      </w:r>
+      <w:proofErr w:type="spellStart"/>
+      <w:proofErr w:type="gramStart"/>
+      <w:r>
+        <w:rPr>
+          <w:rFonts w:ascii="Consolas" w:hAnsi="Consolas" w:cs="Consolas"/>
+          <w:sz w:val="18"/>
+          <w:szCs w:val="18"/>
+        </w:rPr>
+        <w:t>return</w:t>
+      </w:r>
+      <w:proofErr w:type="spellEnd"/>
+      <w:proofErr w:type="gramEnd"/>
+      <w:r>
+        <w:rPr>
+          <w:rFonts w:ascii="Consolas" w:hAnsi="Consolas" w:cs="Consolas"/>
+          <w:sz w:val="18"/>
+          <w:szCs w:val="18"/>
+        </w:rPr>
+        <w:t xml:space="preserve"> PENA_CONDENACAO_MUTUA;</w:t>
+      </w:r>
+    </w:p>
+    <w:p>
+      <w:pPr>
+        <w:autoSpaceDE w:val="0"/>
+        <w:autoSpaceDN w:val="0"/>
+        <w:adjustRightInd w:val="0"/>
+        <w:spacing w:after="0" w:line="240" w:lineRule="auto"/>
+        <w:rPr>
+          <w:rFonts w:ascii="Consolas" w:hAnsi="Consolas" w:cs="Consolas"/>
+          <w:sz w:val="18"/>
+          <w:szCs w:val="18"/>
+        </w:rPr>
+      </w:pPr>
+    </w:p>
+    <w:p>
+      <w:pPr>
+        <w:autoSpaceDE w:val="0"/>
+        <w:autoSpaceDN w:val="0"/>
+        <w:adjustRightInd w:val="0"/>
+        <w:spacing w:after="0" w:line="240" w:lineRule="auto"/>
+        <w:rPr>
+          <w:rFonts w:ascii="Consolas" w:hAnsi="Consolas" w:cs="Consolas"/>
+          <w:sz w:val="18"/>
+          <w:szCs w:val="18"/>
+          <w:lang w:val="en-US"/>
+        </w:rPr>
+      </w:pPr>
+      <w:r>
+        <w:rPr>
+          <w:rFonts w:ascii="Consolas" w:hAnsi="Consolas" w:cs="Consolas"/>
+          <w:sz w:val="18"/>
+          <w:szCs w:val="18"/>
+        </w:rPr>
+        <w:tab/>
+      </w:r>
+      <w:r>
+        <w:rPr>
+          <w:rFonts w:ascii="Consolas" w:hAnsi="Consolas" w:cs="Consolas"/>
+          <w:sz w:val="18"/>
+          <w:szCs w:val="18"/>
+        </w:rPr>
+        <w:tab/>
+      </w:r>
+      <w:r>
+        <w:rPr>
+          <w:rFonts w:ascii="Consolas" w:hAnsi="Consolas" w:cs="Consolas"/>
+          <w:sz w:val="18"/>
+          <w:szCs w:val="18"/>
+        </w:rPr>
+        <w:tab/>
+      </w:r>
+      <w:r>
+        <w:rPr>
+          <w:rFonts w:ascii="Consolas" w:hAnsi="Consolas" w:cs="Consolas"/>
+          <w:sz w:val="18"/>
+          <w:szCs w:val="18"/>
+          <w:lang w:val="en-US"/>
+        </w:rPr>
+        <w:t>} else {</w:t>
+      </w:r>
+    </w:p>
+    <w:p>
+      <w:pPr>
+        <w:autoSpaceDE w:val="0"/>
+        <w:autoSpaceDN w:val="0"/>
+        <w:adjustRightInd w:val="0"/>
+        <w:spacing w:after="0" w:line="240" w:lineRule="auto"/>
+        <w:rPr>
+          <w:rFonts w:ascii="Consolas" w:hAnsi="Consolas" w:cs="Consolas"/>
+          <w:sz w:val="18"/>
+          <w:szCs w:val="18"/>
+          <w:lang w:val="en-US"/>
+        </w:rPr>
+      </w:pPr>
+    </w:p>
+    <w:p>
+      <w:pPr>
+        <w:autoSpaceDE w:val="0"/>
+        <w:autoSpaceDN w:val="0"/>
+        <w:adjustRightInd w:val="0"/>
+        <w:spacing w:after="0" w:line="240" w:lineRule="auto"/>
+        <w:rPr>
+          <w:rFonts w:ascii="Consolas" w:hAnsi="Consolas" w:cs="Consolas"/>
+          <w:sz w:val="18"/>
+          <w:szCs w:val="18"/>
+          <w:lang w:val="en-US"/>
+        </w:rPr>
+      </w:pPr>
+      <w:r>
+        <w:rPr>
+          <w:rFonts w:ascii="Consolas" w:hAnsi="Consolas" w:cs="Consolas"/>
+          <w:sz w:val="18"/>
+          <w:szCs w:val="18"/>
+          <w:lang w:val="en-US"/>
+        </w:rPr>
+        <w:tab/>
+      </w:r>
+      <w:r>
+        <w:rPr>
+          <w:rFonts w:ascii="Consolas" w:hAnsi="Consolas" w:cs="Consolas"/>
+          <w:sz w:val="18"/>
+          <w:szCs w:val="18"/>
+          <w:lang w:val="en-US"/>
+        </w:rPr>
+        <w:tab/>
+      </w:r>
+      <w:r>
+        <w:rPr>
+          <w:rFonts w:ascii="Consolas" w:hAnsi="Consolas" w:cs="Consolas"/>
+          <w:sz w:val="18"/>
+          <w:szCs w:val="18"/>
+          <w:lang w:val="en-US"/>
+        </w:rPr>
+        <w:tab/>
+      </w:r>
+      <w:r>
+        <w:rPr>
+          <w:rFonts w:ascii="Consolas" w:hAnsi="Consolas" w:cs="Consolas"/>
+          <w:sz w:val="18"/>
+          <w:szCs w:val="18"/>
+          <w:lang w:val="en-US"/>
+        </w:rPr>
+        <w:tab/>
+      </w:r>
+      <w:proofErr w:type="gramStart"/>
+      <w:r>
+        <w:rPr>
+          <w:rFonts w:ascii="Consolas" w:hAnsi="Consolas" w:cs="Consolas"/>
+          <w:sz w:val="18"/>
+          <w:szCs w:val="18"/>
+          <w:lang w:val="en-US"/>
+        </w:rPr>
+        <w:t>return</w:t>
+      </w:r>
+      <w:proofErr w:type="gramEnd"/>
+      <w:r>
+        <w:rPr>
+          <w:rFonts w:ascii="Consolas" w:hAnsi="Consolas" w:cs="Consolas"/>
+          <w:sz w:val="18"/>
+          <w:szCs w:val="18"/>
+          <w:lang w:val="en-US"/>
+        </w:rPr>
+        <w:t xml:space="preserve"> PENA_INOCENCIA;</w:t>
+      </w:r>
+    </w:p>
+    <w:p>
+      <w:pPr>
+        <w:autoSpaceDE w:val="0"/>
+        <w:autoSpaceDN w:val="0"/>
+        <w:adjustRightInd w:val="0"/>
+        <w:spacing w:after="0" w:line="240" w:lineRule="auto"/>
+        <w:rPr>
+          <w:rFonts w:ascii="Consolas" w:hAnsi="Consolas" w:cs="Consolas"/>
+          <w:sz w:val="18"/>
+          <w:szCs w:val="18"/>
+          <w:lang w:val="en-US"/>
+        </w:rPr>
+      </w:pPr>
+    </w:p>
+    <w:p>
+      <w:pPr>
+        <w:autoSpaceDE w:val="0"/>
+        <w:autoSpaceDN w:val="0"/>
+        <w:adjustRightInd w:val="0"/>
+        <w:spacing w:after="0" w:line="240" w:lineRule="auto"/>
+        <w:rPr>
+          <w:rFonts w:ascii="Consolas" w:hAnsi="Consolas" w:cs="Consolas"/>
+          <w:sz w:val="18"/>
+          <w:szCs w:val="18"/>
+          <w:lang w:val="en-US"/>
+        </w:rPr>
+      </w:pPr>
+      <w:r>
+        <w:rPr>
+          <w:rFonts w:ascii="Consolas" w:hAnsi="Consolas" w:cs="Consolas"/>
+          <w:sz w:val="18"/>
+          <w:szCs w:val="18"/>
+          <w:lang w:val="en-US"/>
+        </w:rPr>
+        <w:tab/>
+      </w:r>
+      <w:r>
+        <w:rPr>
+          <w:rFonts w:ascii="Consolas" w:hAnsi="Consolas" w:cs="Consolas"/>
+          <w:sz w:val="18"/>
+          <w:szCs w:val="18"/>
+          <w:lang w:val="en-US"/>
+        </w:rPr>
+        <w:tab/>
+      </w:r>
+      <w:r>
+        <w:rPr>
+          <w:rFonts w:ascii="Consolas" w:hAnsi="Consolas" w:cs="Consolas"/>
+          <w:sz w:val="18"/>
+          <w:szCs w:val="18"/>
+          <w:lang w:val="en-US"/>
+        </w:rPr>
+        <w:tab/>
+        <w:t>}</w:t>
+      </w:r>
+    </w:p>
+    <w:p>
+      <w:pPr>
+        <w:autoSpaceDE w:val="0"/>
+        <w:autoSpaceDN w:val="0"/>
+        <w:adjustRightInd w:val="0"/>
+        <w:spacing w:after="0" w:line="240" w:lineRule="auto"/>
+        <w:rPr>
+          <w:rFonts w:ascii="Consolas" w:hAnsi="Consolas" w:cs="Consolas"/>
+          <w:sz w:val="18"/>
+          <w:szCs w:val="18"/>
+          <w:lang w:val="en-US"/>
+        </w:rPr>
+      </w:pPr>
+    </w:p>
+    <w:p>
+      <w:pPr>
+        <w:autoSpaceDE w:val="0"/>
+        <w:autoSpaceDN w:val="0"/>
+        <w:adjustRightInd w:val="0"/>
+        <w:spacing w:after="0" w:line="240" w:lineRule="auto"/>
+        <w:rPr>
+          <w:rFonts w:ascii="Consolas" w:hAnsi="Consolas" w:cs="Consolas"/>
+          <w:sz w:val="18"/>
+          <w:szCs w:val="18"/>
+          <w:lang w:val="en-US"/>
+        </w:rPr>
+      </w:pPr>
+      <w:r>
+        <w:rPr>
+          <w:rFonts w:ascii="Consolas" w:hAnsi="Consolas" w:cs="Consolas"/>
+          <w:sz w:val="18"/>
+          <w:szCs w:val="18"/>
+          <w:lang w:val="en-US"/>
+        </w:rPr>
+        <w:tab/>
+      </w:r>
+      <w:r>
+        <w:rPr>
+          <w:rFonts w:ascii="Consolas" w:hAnsi="Consolas" w:cs="Consolas"/>
+          <w:sz w:val="18"/>
+          <w:szCs w:val="18"/>
+          <w:lang w:val="en-US"/>
+        </w:rPr>
+        <w:tab/>
+        <w:t>} else {</w:t>
+      </w:r>
+    </w:p>
+    <w:p>
+      <w:pPr>
+        <w:autoSpaceDE w:val="0"/>
+        <w:autoSpaceDN w:val="0"/>
+        <w:adjustRightInd w:val="0"/>
+        <w:spacing w:after="0" w:line="240" w:lineRule="auto"/>
+        <w:rPr>
+          <w:rFonts w:ascii="Consolas" w:hAnsi="Consolas" w:cs="Consolas"/>
+          <w:sz w:val="18"/>
+          <w:szCs w:val="18"/>
+          <w:lang w:val="en-US"/>
+        </w:rPr>
+      </w:pPr>
+    </w:p>
+    <w:p>
+      <w:pPr>
+        <w:autoSpaceDE w:val="0"/>
+        <w:autoSpaceDN w:val="0"/>
+        <w:adjustRightInd w:val="0"/>
+        <w:spacing w:after="0" w:line="240" w:lineRule="auto"/>
+        <w:rPr>
+          <w:rFonts w:ascii="Consolas" w:hAnsi="Consolas" w:cs="Consolas"/>
+          <w:sz w:val="18"/>
+          <w:szCs w:val="18"/>
+        </w:rPr>
+      </w:pPr>
+      <w:r>
+        <w:rPr>
+          <w:rFonts w:ascii="Consolas" w:hAnsi="Consolas" w:cs="Consolas"/>
+          <w:sz w:val="18"/>
+          <w:szCs w:val="18"/>
+          <w:lang w:val="en-US"/>
+        </w:rPr>
+        <w:tab/>
+      </w:r>
+      <w:r>
+        <w:rPr>
+          <w:rFonts w:ascii="Consolas" w:hAnsi="Consolas" w:cs="Consolas"/>
+          <w:sz w:val="18"/>
+          <w:szCs w:val="18"/>
+          <w:lang w:val="en-US"/>
+        </w:rPr>
+        <w:tab/>
+      </w:r>
+      <w:r>
+        <w:rPr>
+          <w:rFonts w:ascii="Consolas" w:hAnsi="Consolas" w:cs="Consolas"/>
+          <w:sz w:val="18"/>
+          <w:szCs w:val="18"/>
+          <w:lang w:val="en-US"/>
+        </w:rPr>
+        <w:tab/>
+      </w:r>
+      <w:proofErr w:type="spellStart"/>
+      <w:proofErr w:type="gramStart"/>
+      <w:r>
+        <w:rPr>
+          <w:rFonts w:ascii="Consolas" w:hAnsi="Consolas" w:cs="Consolas"/>
+          <w:sz w:val="18"/>
+          <w:szCs w:val="18"/>
+        </w:rPr>
+        <w:t>if</w:t>
+      </w:r>
+      <w:proofErr w:type="spellEnd"/>
+      <w:proofErr w:type="gramEnd"/>
+      <w:r>
+        <w:rPr>
+          <w:rFonts w:ascii="Consolas" w:hAnsi="Consolas" w:cs="Consolas"/>
+          <w:sz w:val="18"/>
+          <w:szCs w:val="18"/>
+        </w:rPr>
+        <w:t xml:space="preserve"> (</w:t>
+      </w:r>
+      <w:proofErr w:type="spellStart"/>
+      <w:r>
+        <w:rPr>
+          <w:rFonts w:ascii="Consolas" w:hAnsi="Consolas" w:cs="Consolas"/>
+          <w:sz w:val="18"/>
+          <w:szCs w:val="18"/>
+        </w:rPr>
+        <w:t>respostaPrisioneiroB</w:t>
+      </w:r>
+      <w:proofErr w:type="spellEnd"/>
+      <w:r>
+        <w:rPr>
+          <w:rFonts w:ascii="Consolas" w:hAnsi="Consolas" w:cs="Consolas"/>
+          <w:sz w:val="18"/>
+          <w:szCs w:val="18"/>
+        </w:rPr>
+        <w:t xml:space="preserve"> == </w:t>
+      </w:r>
+      <w:proofErr w:type="spellStart"/>
+      <w:r>
+        <w:rPr>
+          <w:rFonts w:ascii="Consolas" w:hAnsi="Consolas" w:cs="Consolas"/>
+          <w:i/>
+          <w:iCs/>
+          <w:sz w:val="18"/>
+          <w:szCs w:val="18"/>
+        </w:rPr>
+        <w:t>Resposta</w:t>
+      </w:r>
+      <w:r>
+        <w:rPr>
+          <w:rFonts w:ascii="Consolas" w:hAnsi="Consolas" w:cs="Consolas"/>
+          <w:sz w:val="18"/>
+          <w:szCs w:val="18"/>
+        </w:rPr>
+        <w:t>.</w:t>
+      </w:r>
+      <w:r>
+        <w:rPr>
+          <w:rFonts w:ascii="Consolas" w:hAnsi="Consolas" w:cs="Consolas"/>
+          <w:b/>
+          <w:bCs/>
+          <w:i/>
+          <w:iCs/>
+          <w:sz w:val="18"/>
+          <w:szCs w:val="18"/>
+        </w:rPr>
+        <w:t>DELACAO</w:t>
+      </w:r>
+      <w:proofErr w:type="spellEnd"/>
+      <w:r>
+        <w:rPr>
+          <w:rFonts w:ascii="Consolas" w:hAnsi="Consolas" w:cs="Consolas"/>
+          <w:sz w:val="18"/>
+          <w:szCs w:val="18"/>
+        </w:rPr>
+        <w:t>) {</w:t>
+      </w:r>
+    </w:p>
+    <w:p>
+      <w:pPr>
+        <w:autoSpaceDE w:val="0"/>
+        <w:autoSpaceDN w:val="0"/>
+        <w:adjustRightInd w:val="0"/>
+        <w:spacing w:after="0" w:line="240" w:lineRule="auto"/>
+        <w:rPr>
+          <w:rFonts w:ascii="Consolas" w:hAnsi="Consolas" w:cs="Consolas"/>
+          <w:sz w:val="18"/>
+          <w:szCs w:val="18"/>
+        </w:rPr>
+      </w:pPr>
+    </w:p>
+    <w:p>
+      <w:pPr>
+        <w:autoSpaceDE w:val="0"/>
+        <w:autoSpaceDN w:val="0"/>
+        <w:adjustRightInd w:val="0"/>
+        <w:spacing w:after="0" w:line="240" w:lineRule="auto"/>
+        <w:rPr>
+          <w:rFonts w:ascii="Consolas" w:hAnsi="Consolas" w:cs="Consolas"/>
+          <w:sz w:val="18"/>
+          <w:szCs w:val="18"/>
+        </w:rPr>
+      </w:pPr>
+      <w:r>
+        <w:rPr>
+          <w:rFonts w:ascii="Consolas" w:hAnsi="Consolas" w:cs="Consolas"/>
+          <w:sz w:val="18"/>
+          <w:szCs w:val="18"/>
+        </w:rPr>
+        <w:tab/>
+      </w:r>
+      <w:r>
+        <w:rPr>
+          <w:rFonts w:ascii="Consolas" w:hAnsi="Consolas" w:cs="Consolas"/>
+          <w:sz w:val="18"/>
+          <w:szCs w:val="18"/>
+        </w:rPr>
+        <w:tab/>
+      </w:r>
+      <w:r>
+        <w:rPr>
+          <w:rFonts w:ascii="Consolas" w:hAnsi="Consolas" w:cs="Consolas"/>
+          <w:sz w:val="18"/>
+          <w:szCs w:val="18"/>
+        </w:rPr>
+        <w:tab/>
+      </w:r>
+      <w:r>
+        <w:rPr>
+          <w:rFonts w:ascii="Consolas" w:hAnsi="Consolas" w:cs="Consolas"/>
+          <w:sz w:val="18"/>
+          <w:szCs w:val="18"/>
+        </w:rPr>
+        <w:tab/>
+      </w:r>
+      <w:proofErr w:type="spellStart"/>
+      <w:proofErr w:type="gramStart"/>
+      <w:r>
+        <w:rPr>
+          <w:rFonts w:ascii="Consolas" w:hAnsi="Consolas" w:cs="Consolas"/>
+          <w:sz w:val="18"/>
+          <w:szCs w:val="18"/>
+        </w:rPr>
+        <w:t>return</w:t>
+      </w:r>
+      <w:proofErr w:type="spellEnd"/>
+      <w:proofErr w:type="gramEnd"/>
+      <w:r>
+        <w:rPr>
+          <w:rFonts w:ascii="Consolas" w:hAnsi="Consolas" w:cs="Consolas"/>
+          <w:sz w:val="18"/>
+          <w:szCs w:val="18"/>
+        </w:rPr>
+        <w:t xml:space="preserve"> PENA_CONDENACAO_INDIVIDUAL;</w:t>
+      </w:r>
+    </w:p>
+    <w:p>
+      <w:pPr>
+        <w:autoSpaceDE w:val="0"/>
+        <w:autoSpaceDN w:val="0"/>
+        <w:adjustRightInd w:val="0"/>
+        <w:spacing w:after="0" w:line="240" w:lineRule="auto"/>
+        <w:rPr>
+          <w:rFonts w:ascii="Consolas" w:hAnsi="Consolas" w:cs="Consolas"/>
+          <w:sz w:val="18"/>
+          <w:szCs w:val="18"/>
+        </w:rPr>
+      </w:pPr>
+    </w:p>
+    <w:p>
+      <w:pPr>
+        <w:autoSpaceDE w:val="0"/>
+        <w:autoSpaceDN w:val="0"/>
+        <w:adjustRightInd w:val="0"/>
+        <w:spacing w:after="0" w:line="240" w:lineRule="auto"/>
+        <w:rPr>
+          <w:rFonts w:ascii="Consolas" w:hAnsi="Consolas" w:cs="Consolas"/>
+          <w:sz w:val="18"/>
+          <w:szCs w:val="18"/>
+        </w:rPr>
+      </w:pPr>
+      <w:r>
+        <w:rPr>
+          <w:rFonts w:ascii="Consolas" w:hAnsi="Consolas" w:cs="Consolas"/>
+          <w:sz w:val="18"/>
+          <w:szCs w:val="18"/>
+        </w:rPr>
+        <w:tab/>
+      </w:r>
+      <w:r>
+        <w:rPr>
+          <w:rFonts w:ascii="Consolas" w:hAnsi="Consolas" w:cs="Consolas"/>
+          <w:sz w:val="18"/>
+          <w:szCs w:val="18"/>
+        </w:rPr>
+        <w:tab/>
+      </w:r>
+      <w:r>
+        <w:rPr>
+          <w:rFonts w:ascii="Consolas" w:hAnsi="Consolas" w:cs="Consolas"/>
+          <w:sz w:val="18"/>
+          <w:szCs w:val="18"/>
+        </w:rPr>
+        <w:tab/>
+        <w:t xml:space="preserve">} </w:t>
+      </w:r>
+      <w:proofErr w:type="spellStart"/>
+      <w:r>
+        <w:rPr>
+          <w:rFonts w:ascii="Consolas" w:hAnsi="Consolas" w:cs="Consolas"/>
+          <w:sz w:val="18"/>
+          <w:szCs w:val="18"/>
+        </w:rPr>
+        <w:t>else</w:t>
+      </w:r>
+      <w:proofErr w:type="spellEnd"/>
+      <w:r>
+        <w:rPr>
+          <w:rFonts w:ascii="Consolas" w:hAnsi="Consolas" w:cs="Consolas"/>
+          <w:sz w:val="18"/>
+          <w:szCs w:val="18"/>
+        </w:rPr>
+        <w:t xml:space="preserve"> {</w:t>
+      </w:r>
+    </w:p>
+    <w:p>
+      <w:pPr>
+        <w:autoSpaceDE w:val="0"/>
+        <w:autoSpaceDN w:val="0"/>
+        <w:adjustRightInd w:val="0"/>
+        <w:spacing w:after="0" w:line="240" w:lineRule="auto"/>
+        <w:rPr>
+          <w:rFonts w:ascii="Consolas" w:hAnsi="Consolas" w:cs="Consolas"/>
+          <w:sz w:val="18"/>
+          <w:szCs w:val="18"/>
+        </w:rPr>
+      </w:pPr>
+    </w:p>
+    <w:p>
+      <w:pPr>
+        <w:autoSpaceDE w:val="0"/>
+        <w:autoSpaceDN w:val="0"/>
+        <w:adjustRightInd w:val="0"/>
+        <w:spacing w:after="0" w:line="240" w:lineRule="auto"/>
+        <w:rPr>
+          <w:rFonts w:ascii="Consolas" w:hAnsi="Consolas" w:cs="Consolas"/>
+          <w:sz w:val="18"/>
+          <w:szCs w:val="18"/>
+        </w:rPr>
+      </w:pPr>
+      <w:r>
+        <w:rPr>
+          <w:rFonts w:ascii="Consolas" w:hAnsi="Consolas" w:cs="Consolas"/>
+          <w:sz w:val="18"/>
+          <w:szCs w:val="18"/>
+        </w:rPr>
+        <w:tab/>
+      </w:r>
+      <w:r>
+        <w:rPr>
+          <w:rFonts w:ascii="Consolas" w:hAnsi="Consolas" w:cs="Consolas"/>
+          <w:sz w:val="18"/>
+          <w:szCs w:val="18"/>
+        </w:rPr>
+        <w:tab/>
+      </w:r>
+      <w:r>
+        <w:rPr>
+          <w:rFonts w:ascii="Consolas" w:hAnsi="Consolas" w:cs="Consolas"/>
+          <w:sz w:val="18"/>
+          <w:szCs w:val="18"/>
+        </w:rPr>
+        <w:tab/>
+      </w:r>
+      <w:r>
+        <w:rPr>
+          <w:rFonts w:ascii="Consolas" w:hAnsi="Consolas" w:cs="Consolas"/>
+          <w:sz w:val="18"/>
+          <w:szCs w:val="18"/>
+        </w:rPr>
+        <w:tab/>
+      </w:r>
+      <w:proofErr w:type="spellStart"/>
+      <w:proofErr w:type="gramStart"/>
+      <w:r>
+        <w:rPr>
+          <w:rFonts w:ascii="Consolas" w:hAnsi="Consolas" w:cs="Consolas"/>
+          <w:sz w:val="18"/>
+          <w:szCs w:val="18"/>
+        </w:rPr>
+        <w:t>return</w:t>
+      </w:r>
+      <w:proofErr w:type="spellEnd"/>
+      <w:proofErr w:type="gramEnd"/>
+      <w:r>
+        <w:rPr>
+          <w:rFonts w:ascii="Consolas" w:hAnsi="Consolas" w:cs="Consolas"/>
+          <w:sz w:val="18"/>
+          <w:szCs w:val="18"/>
+        </w:rPr>
+        <w:t xml:space="preserve"> PENA_CONDENACAO_CUMPLICES;</w:t>
+      </w:r>
+    </w:p>
+    <w:p>
+      <w:pPr>
+        <w:autoSpaceDE w:val="0"/>
+        <w:autoSpaceDN w:val="0"/>
+        <w:adjustRightInd w:val="0"/>
+        <w:spacing w:after="0" w:line="240" w:lineRule="auto"/>
+        <w:rPr>
+          <w:rFonts w:ascii="Consolas" w:hAnsi="Consolas" w:cs="Consolas"/>
+          <w:sz w:val="18"/>
+          <w:szCs w:val="18"/>
+        </w:rPr>
+      </w:pPr>
+    </w:p>
+    <w:p>
+      <w:pPr>
+        <w:autoSpaceDE w:val="0"/>
+        <w:autoSpaceDN w:val="0"/>
+        <w:adjustRightInd w:val="0"/>
+        <w:spacing w:after="0" w:line="240" w:lineRule="auto"/>
+        <w:rPr>
+          <w:rFonts w:ascii="Consolas" w:hAnsi="Consolas" w:cs="Consolas"/>
+          <w:sz w:val="18"/>
+          <w:szCs w:val="18"/>
+        </w:rPr>
+      </w:pPr>
+      <w:r>
+        <w:rPr>
+          <w:rFonts w:ascii="Consolas" w:hAnsi="Consolas" w:cs="Consolas"/>
+          <w:sz w:val="18"/>
+          <w:szCs w:val="18"/>
+        </w:rPr>
+        <w:tab/>
+      </w:r>
+      <w:r>
+        <w:rPr>
+          <w:rFonts w:ascii="Consolas" w:hAnsi="Consolas" w:cs="Consolas"/>
+          <w:sz w:val="18"/>
+          <w:szCs w:val="18"/>
+        </w:rPr>
+        <w:tab/>
+      </w:r>
+      <w:r>
+        <w:rPr>
+          <w:rFonts w:ascii="Consolas" w:hAnsi="Consolas" w:cs="Consolas"/>
+          <w:sz w:val="18"/>
+          <w:szCs w:val="18"/>
+        </w:rPr>
+        <w:tab/>
+        <w:t>}</w:t>
+      </w:r>
+    </w:p>
+    <w:p>
+      <w:pPr>
+        <w:autoSpaceDE w:val="0"/>
+        <w:autoSpaceDN w:val="0"/>
+        <w:adjustRightInd w:val="0"/>
+        <w:spacing w:after="0" w:line="240" w:lineRule="auto"/>
+        <w:rPr>
+          <w:rFonts w:ascii="Consolas" w:hAnsi="Consolas" w:cs="Consolas"/>
+          <w:sz w:val="18"/>
+          <w:szCs w:val="18"/>
+        </w:rPr>
+      </w:pPr>
+    </w:p>
+    <w:p>
+      <w:pPr>
+        <w:autoSpaceDE w:val="0"/>
+        <w:autoSpaceDN w:val="0"/>
+        <w:adjustRightInd w:val="0"/>
+        <w:spacing w:after="0" w:line="240" w:lineRule="auto"/>
+        <w:rPr>
+          <w:rFonts w:ascii="Consolas" w:hAnsi="Consolas" w:cs="Consolas"/>
+          <w:sz w:val="18"/>
+          <w:szCs w:val="18"/>
+        </w:rPr>
+      </w:pPr>
+      <w:r>
+        <w:rPr>
+          <w:rFonts w:ascii="Consolas" w:hAnsi="Consolas" w:cs="Consolas"/>
+          <w:sz w:val="18"/>
+          <w:szCs w:val="18"/>
+        </w:rPr>
+        <w:tab/>
+      </w:r>
+      <w:r>
+        <w:rPr>
+          <w:rFonts w:ascii="Consolas" w:hAnsi="Consolas" w:cs="Consolas"/>
+          <w:sz w:val="18"/>
+          <w:szCs w:val="18"/>
+        </w:rPr>
+        <w:tab/>
+        <w:t>}</w:t>
+      </w:r>
+    </w:p>
+    <w:p>
+      <w:pPr>
+        <w:autoSpaceDE w:val="0"/>
+        <w:autoSpaceDN w:val="0"/>
+        <w:adjustRightInd w:val="0"/>
+        <w:spacing w:after="0" w:line="240" w:lineRule="auto"/>
+        <w:rPr>
+          <w:rFonts w:ascii="Consolas" w:hAnsi="Consolas" w:cs="Consolas"/>
+          <w:sz w:val="18"/>
+          <w:szCs w:val="18"/>
+        </w:rPr>
+      </w:pPr>
+    </w:p>
+    <w:p>
+      <w:pPr>
+        <w:autoSpaceDE w:val="0"/>
+        <w:autoSpaceDN w:val="0"/>
+        <w:adjustRightInd w:val="0"/>
+        <w:spacing w:after="0" w:line="240" w:lineRule="auto"/>
+        <w:rPr>
+          <w:rFonts w:ascii="Consolas" w:hAnsi="Consolas" w:cs="Consolas"/>
+          <w:sz w:val="18"/>
+          <w:szCs w:val="18"/>
+        </w:rPr>
+      </w:pPr>
+      <w:r>
+        <w:rPr>
+          <w:rFonts w:ascii="Consolas" w:hAnsi="Consolas" w:cs="Consolas"/>
+          <w:sz w:val="18"/>
+          <w:szCs w:val="18"/>
+        </w:rPr>
+        <w:tab/>
+        <w:t>}</w:t>
+      </w:r>
+    </w:p>
+    <w:p>
+      <w:pPr>
+        <w:autoSpaceDE w:val="0"/>
+        <w:autoSpaceDN w:val="0"/>
+        <w:adjustRightInd w:val="0"/>
+        <w:spacing w:after="0" w:line="240" w:lineRule="auto"/>
+        <w:rPr>
+          <w:rFonts w:ascii="Consolas" w:hAnsi="Consolas" w:cs="Consolas"/>
+          <w:sz w:val="18"/>
+          <w:szCs w:val="18"/>
+        </w:rPr>
+      </w:pPr>
+    </w:p>
+    <w:p>
+      <w:pPr>
+        <w:autoSpaceDE w:val="0"/>
+        <w:autoSpaceDN w:val="0"/>
+        <w:adjustRightInd w:val="0"/>
+        <w:spacing w:after="0" w:line="240" w:lineRule="auto"/>
+        <w:rPr>
+          <w:rFonts w:ascii="Consolas" w:hAnsi="Consolas" w:cs="Consolas"/>
+          <w:sz w:val="18"/>
+          <w:szCs w:val="18"/>
+        </w:rPr>
+      </w:pPr>
+      <w:r>
+        <w:rPr>
+          <w:rFonts w:ascii="Consolas" w:hAnsi="Consolas" w:cs="Consolas"/>
+          <w:sz w:val="18"/>
+          <w:szCs w:val="18"/>
+        </w:rPr>
+        <w:t>}</w:t>
+      </w:r>
+    </w:p>
+    <w:p>
+      <w:pPr>
+        <w:autoSpaceDE w:val="0"/>
+        <w:autoSpaceDN w:val="0"/>
+        <w:adjustRightInd w:val="0"/>
+        <w:spacing w:after="0" w:line="240" w:lineRule="auto"/>
+        <w:rPr>
+          <w:rFonts w:ascii="Consolas" w:hAnsi="Consolas" w:cs="Consolas"/>
+          <w:sz w:val="18"/>
+          <w:szCs w:val="18"/>
+        </w:rPr>
+      </w:pPr>
+    </w:p>
+    <w:p>
+      <w:pPr>
+        <w:rPr>
+          <w:rFonts w:ascii="Consolas" w:hAnsi="Consolas"/>
+          <w:color w:val="0070C0"/>
+        </w:rPr>
+      </w:pPr>
+      <w:r>
+        <w:rPr>
+          <w:rFonts w:ascii="Consolas" w:hAnsi="Consolas"/>
+          <w:color w:val="0070C0"/>
+        </w:rPr>
+        <w:t>Classe JulgamentoPrisioneiroTest.java</w:t>
+      </w:r>
+    </w:p>
+    <w:p>
+      <w:pPr>
+        <w:autoSpaceDE w:val="0"/>
+        <w:autoSpaceDN w:val="0"/>
+        <w:adjustRightInd w:val="0"/>
+        <w:spacing w:after="0" w:line="240" w:lineRule="auto"/>
+        <w:rPr>
+          <w:rFonts w:ascii="Consolas" w:hAnsi="Consolas" w:cs="Consolas"/>
+          <w:color w:val="000000" w:themeColor="text1"/>
+          <w:sz w:val="18"/>
+          <w:szCs w:val="18"/>
+        </w:rPr>
+      </w:pPr>
+      <w:proofErr w:type="spellStart"/>
+      <w:proofErr w:type="gramStart"/>
+      <w:r>
+        <w:rPr>
+          <w:rFonts w:ascii="Consolas" w:hAnsi="Consolas" w:cs="Consolas"/>
+          <w:color w:val="000000" w:themeColor="text1"/>
+          <w:sz w:val="18"/>
+          <w:szCs w:val="18"/>
+        </w:rPr>
+        <w:t>import</w:t>
+      </w:r>
+      <w:proofErr w:type="spellEnd"/>
+      <w:proofErr w:type="gramEnd"/>
+      <w:r>
+        <w:rPr>
+          <w:rFonts w:ascii="Consolas" w:hAnsi="Consolas" w:cs="Consolas"/>
+          <w:color w:val="000000" w:themeColor="text1"/>
+          <w:sz w:val="18"/>
+          <w:szCs w:val="18"/>
+        </w:rPr>
+        <w:t xml:space="preserve"> </w:t>
+      </w:r>
+      <w:proofErr w:type="spellStart"/>
+      <w:r>
+        <w:rPr>
+          <w:rFonts w:ascii="Consolas" w:hAnsi="Consolas" w:cs="Consolas"/>
+          <w:color w:val="000000" w:themeColor="text1"/>
+          <w:sz w:val="18"/>
+          <w:szCs w:val="18"/>
+        </w:rPr>
+        <w:t>static</w:t>
+      </w:r>
+      <w:proofErr w:type="spellEnd"/>
+      <w:r>
+        <w:rPr>
+          <w:rFonts w:ascii="Consolas" w:hAnsi="Consolas" w:cs="Consolas"/>
+          <w:color w:val="000000" w:themeColor="text1"/>
+          <w:sz w:val="18"/>
+          <w:szCs w:val="18"/>
+        </w:rPr>
+        <w:t xml:space="preserve"> </w:t>
+      </w:r>
+      <w:proofErr w:type="spellStart"/>
+      <w:r>
+        <w:rPr>
+          <w:rFonts w:ascii="Consolas" w:hAnsi="Consolas" w:cs="Consolas"/>
+          <w:color w:val="000000" w:themeColor="text1"/>
+          <w:sz w:val="18"/>
+          <w:szCs w:val="18"/>
+        </w:rPr>
+        <w:t>org.junit.jupiter.api.Assertions</w:t>
+      </w:r>
+      <w:proofErr w:type="spellEnd"/>
+      <w:r>
+        <w:rPr>
+          <w:rFonts w:ascii="Consolas" w:hAnsi="Consolas" w:cs="Consolas"/>
+          <w:color w:val="000000" w:themeColor="text1"/>
+          <w:sz w:val="18"/>
+          <w:szCs w:val="18"/>
+        </w:rPr>
+        <w:t>.*;</w:t>
+      </w:r>
+    </w:p>
+    <w:p>
+      <w:pPr>
+        <w:autoSpaceDE w:val="0"/>
+        <w:autoSpaceDN w:val="0"/>
+        <w:adjustRightInd w:val="0"/>
+        <w:spacing w:after="0" w:line="240" w:lineRule="auto"/>
+        <w:rPr>
+          <w:rFonts w:ascii="Consolas" w:hAnsi="Consolas" w:cs="Consolas"/>
+          <w:color w:val="000000" w:themeColor="text1"/>
+          <w:sz w:val="18"/>
+          <w:szCs w:val="18"/>
+        </w:rPr>
+      </w:pPr>
+    </w:p>
+    <w:p>
+      <w:pPr>
+        <w:autoSpaceDE w:val="0"/>
+        <w:autoSpaceDN w:val="0"/>
+        <w:adjustRightInd w:val="0"/>
+        <w:spacing w:after="0" w:line="240" w:lineRule="auto"/>
+        <w:rPr>
+          <w:rFonts w:ascii="Consolas" w:hAnsi="Consolas" w:cs="Consolas"/>
+          <w:color w:val="000000" w:themeColor="text1"/>
+          <w:sz w:val="18"/>
+          <w:szCs w:val="18"/>
+        </w:rPr>
+      </w:pPr>
+      <w:proofErr w:type="spellStart"/>
+      <w:proofErr w:type="gramStart"/>
+      <w:r>
+        <w:rPr>
+          <w:rFonts w:ascii="Consolas" w:hAnsi="Consolas" w:cs="Consolas"/>
+          <w:color w:val="000000" w:themeColor="text1"/>
+          <w:sz w:val="18"/>
+          <w:szCs w:val="18"/>
+        </w:rPr>
+        <w:t>import</w:t>
+      </w:r>
+      <w:proofErr w:type="spellEnd"/>
+      <w:proofErr w:type="gramEnd"/>
+      <w:r>
+        <w:rPr>
+          <w:rFonts w:ascii="Consolas" w:hAnsi="Consolas" w:cs="Consolas"/>
+          <w:color w:val="000000" w:themeColor="text1"/>
+          <w:sz w:val="18"/>
+          <w:szCs w:val="18"/>
+        </w:rPr>
+        <w:t xml:space="preserve"> </w:t>
+      </w:r>
+      <w:proofErr w:type="spellStart"/>
+      <w:r>
+        <w:rPr>
+          <w:rFonts w:ascii="Consolas" w:hAnsi="Consolas" w:cs="Consolas"/>
+          <w:color w:val="000000" w:themeColor="text1"/>
+          <w:sz w:val="18"/>
+          <w:szCs w:val="18"/>
+        </w:rPr>
+        <w:t>org.junit.jupiter.api.Test</w:t>
+      </w:r>
+      <w:proofErr w:type="spellEnd"/>
+      <w:r>
+        <w:rPr>
+          <w:rFonts w:ascii="Consolas" w:hAnsi="Consolas" w:cs="Consolas"/>
+          <w:color w:val="000000" w:themeColor="text1"/>
+          <w:sz w:val="18"/>
+          <w:szCs w:val="18"/>
+        </w:rPr>
+        <w:t>;</w:t>
+      </w:r>
+    </w:p>
+    <w:p>
+      <w:pPr>
+        <w:autoSpaceDE w:val="0"/>
+        <w:autoSpaceDN w:val="0"/>
+        <w:adjustRightInd w:val="0"/>
+        <w:spacing w:after="0" w:line="240" w:lineRule="auto"/>
+        <w:rPr>
+          <w:rFonts w:ascii="Consolas" w:hAnsi="Consolas" w:cs="Consolas"/>
+          <w:color w:val="000000" w:themeColor="text1"/>
+          <w:sz w:val="18"/>
+          <w:szCs w:val="18"/>
+        </w:rPr>
+      </w:pPr>
+    </w:p>
+    <w:p>
+      <w:pPr>
+        <w:autoSpaceDE w:val="0"/>
+        <w:autoSpaceDN w:val="0"/>
+        <w:adjustRightInd w:val="0"/>
+        <w:spacing w:after="0" w:line="240" w:lineRule="auto"/>
+        <w:rPr>
+          <w:rFonts w:ascii="Consolas" w:hAnsi="Consolas" w:cs="Consolas"/>
+          <w:color w:val="000000" w:themeColor="text1"/>
+          <w:sz w:val="18"/>
+          <w:szCs w:val="18"/>
+          <w:lang w:val="en-US"/>
+        </w:rPr>
+      </w:pPr>
+      <w:proofErr w:type="gramStart"/>
+      <w:r>
+        <w:rPr>
+          <w:rFonts w:ascii="Consolas" w:hAnsi="Consolas" w:cs="Consolas"/>
+          <w:color w:val="000000" w:themeColor="text1"/>
+          <w:sz w:val="18"/>
+          <w:szCs w:val="18"/>
+          <w:lang w:val="en-US"/>
+        </w:rPr>
+        <w:t>class</w:t>
+      </w:r>
+      <w:proofErr w:type="gramEnd"/>
+      <w:r>
+        <w:rPr>
+          <w:rFonts w:ascii="Consolas" w:hAnsi="Consolas" w:cs="Consolas"/>
+          <w:color w:val="000000" w:themeColor="text1"/>
+          <w:sz w:val="18"/>
+          <w:szCs w:val="18"/>
+          <w:lang w:val="en-US"/>
+        </w:rPr>
+        <w:t xml:space="preserve"> </w:t>
+      </w:r>
+      <w:proofErr w:type="spellStart"/>
+      <w:r>
+        <w:rPr>
+          <w:rFonts w:ascii="Consolas" w:hAnsi="Consolas" w:cs="Consolas"/>
+          <w:color w:val="000000" w:themeColor="text1"/>
+          <w:sz w:val="18"/>
+          <w:szCs w:val="18"/>
+          <w:lang w:val="en-US"/>
+        </w:rPr>
+        <w:t>JulgamentoPrisioneiroTest</w:t>
+      </w:r>
+      <w:proofErr w:type="spellEnd"/>
+      <w:r>
+        <w:rPr>
+          <w:rFonts w:ascii="Consolas" w:hAnsi="Consolas" w:cs="Consolas"/>
+          <w:color w:val="000000" w:themeColor="text1"/>
+          <w:sz w:val="18"/>
+          <w:szCs w:val="18"/>
+          <w:lang w:val="en-US"/>
+        </w:rPr>
+        <w:t xml:space="preserve"> {</w:t>
+      </w:r>
+    </w:p>
+    <w:p>
+      <w:pPr>
+        <w:autoSpaceDE w:val="0"/>
+        <w:autoSpaceDN w:val="0"/>
+        <w:adjustRightInd w:val="0"/>
+        <w:spacing w:after="0" w:line="240" w:lineRule="auto"/>
+        <w:rPr>
+          <w:rFonts w:ascii="Consolas" w:hAnsi="Consolas" w:cs="Consolas"/>
+          <w:color w:val="000000" w:themeColor="text1"/>
+          <w:sz w:val="18"/>
+          <w:szCs w:val="18"/>
+          <w:lang w:val="en-US"/>
+        </w:rPr>
+      </w:pPr>
+    </w:p>
+    <w:p>
+      <w:pPr>
+        <w:autoSpaceDE w:val="0"/>
+        <w:autoSpaceDN w:val="0"/>
+        <w:adjustRightInd w:val="0"/>
+        <w:spacing w:after="0" w:line="240" w:lineRule="auto"/>
+        <w:rPr>
+          <w:rFonts w:ascii="Consolas" w:hAnsi="Consolas" w:cs="Consolas"/>
+          <w:color w:val="000000" w:themeColor="text1"/>
+          <w:sz w:val="18"/>
+          <w:szCs w:val="18"/>
+          <w:lang w:val="en-US"/>
+        </w:rPr>
+      </w:pPr>
+      <w:r>
+        <w:rPr>
+          <w:rFonts w:ascii="Consolas" w:hAnsi="Consolas" w:cs="Consolas"/>
+          <w:color w:val="000000" w:themeColor="text1"/>
+          <w:sz w:val="18"/>
+          <w:szCs w:val="18"/>
+          <w:lang w:val="en-US"/>
+        </w:rPr>
+        <w:tab/>
+      </w:r>
+      <w:r>
+        <w:rPr>
+          <w:rFonts w:ascii="Consolas" w:hAnsi="Consolas" w:cs="Consolas"/>
+          <w:i/>
+          <w:iCs/>
+          <w:color w:val="000000" w:themeColor="text1"/>
+          <w:sz w:val="18"/>
+          <w:szCs w:val="18"/>
+          <w:lang w:val="en-US"/>
+        </w:rPr>
+        <w:t>@Test</w:t>
+      </w:r>
+    </w:p>
+    <w:p>
+      <w:pPr>
+        <w:autoSpaceDE w:val="0"/>
+        <w:autoSpaceDN w:val="0"/>
+        <w:adjustRightInd w:val="0"/>
+        <w:spacing w:after="0" w:line="240" w:lineRule="auto"/>
+        <w:rPr>
+          <w:rFonts w:ascii="Consolas" w:hAnsi="Consolas" w:cs="Consolas"/>
+          <w:color w:val="000000" w:themeColor="text1"/>
+          <w:sz w:val="18"/>
+          <w:szCs w:val="18"/>
+          <w:lang w:val="en-US"/>
+        </w:rPr>
+      </w:pPr>
+      <w:r>
+        <w:rPr>
+          <w:rFonts w:ascii="Consolas" w:hAnsi="Consolas" w:cs="Consolas"/>
+          <w:color w:val="000000" w:themeColor="text1"/>
+          <w:sz w:val="18"/>
+          <w:szCs w:val="18"/>
+          <w:lang w:val="en-US"/>
+        </w:rPr>
+        <w:tab/>
+      </w:r>
+      <w:proofErr w:type="gramStart"/>
+      <w:r>
+        <w:rPr>
+          <w:rFonts w:ascii="Consolas" w:hAnsi="Consolas" w:cs="Consolas"/>
+          <w:color w:val="000000" w:themeColor="text1"/>
+          <w:sz w:val="18"/>
+          <w:szCs w:val="18"/>
+          <w:lang w:val="en-US"/>
+        </w:rPr>
+        <w:t>void</w:t>
+      </w:r>
+      <w:proofErr w:type="gramEnd"/>
+      <w:r>
+        <w:rPr>
+          <w:rFonts w:ascii="Consolas" w:hAnsi="Consolas" w:cs="Consolas"/>
+          <w:color w:val="000000" w:themeColor="text1"/>
+          <w:sz w:val="18"/>
+          <w:szCs w:val="18"/>
+          <w:lang w:val="en-US"/>
+        </w:rPr>
+        <w:t xml:space="preserve"> test() {</w:t>
+      </w:r>
+    </w:p>
+    <w:p>
+      <w:pPr>
+        <w:autoSpaceDE w:val="0"/>
+        <w:autoSpaceDN w:val="0"/>
+        <w:adjustRightInd w:val="0"/>
+        <w:spacing w:after="0" w:line="240" w:lineRule="auto"/>
+        <w:rPr>
+          <w:rFonts w:ascii="Consolas" w:hAnsi="Consolas" w:cs="Consolas"/>
+          <w:color w:val="000000" w:themeColor="text1"/>
+          <w:sz w:val="18"/>
+          <w:szCs w:val="18"/>
+          <w:lang w:val="en-US"/>
+        </w:rPr>
+      </w:pPr>
+      <w:r>
+        <w:rPr>
+          <w:rFonts w:ascii="Consolas" w:hAnsi="Consolas" w:cs="Consolas"/>
+          <w:color w:val="000000" w:themeColor="text1"/>
+          <w:sz w:val="18"/>
+          <w:szCs w:val="18"/>
+          <w:lang w:val="en-US"/>
+        </w:rPr>
+        <w:tab/>
+      </w:r>
+      <w:r>
+        <w:rPr>
+          <w:rFonts w:ascii="Consolas" w:hAnsi="Consolas" w:cs="Consolas"/>
+          <w:color w:val="000000" w:themeColor="text1"/>
+          <w:sz w:val="18"/>
+          <w:szCs w:val="18"/>
+          <w:lang w:val="en-US"/>
+        </w:rPr>
+        <w:tab/>
+      </w:r>
+      <w:proofErr w:type="gramStart"/>
+      <w:r>
+        <w:rPr>
+          <w:rFonts w:ascii="Consolas" w:hAnsi="Consolas" w:cs="Consolas"/>
+          <w:i/>
+          <w:iCs/>
+          <w:color w:val="000000" w:themeColor="text1"/>
+          <w:sz w:val="18"/>
+          <w:szCs w:val="18"/>
+          <w:lang w:val="en-US"/>
+        </w:rPr>
+        <w:t>fail</w:t>
+      </w:r>
+      <w:r>
+        <w:rPr>
+          <w:rFonts w:ascii="Consolas" w:hAnsi="Consolas" w:cs="Consolas"/>
+          <w:color w:val="000000" w:themeColor="text1"/>
+          <w:sz w:val="18"/>
+          <w:szCs w:val="18"/>
+          <w:lang w:val="en-US"/>
+        </w:rPr>
+        <w:t>(</w:t>
+      </w:r>
+      <w:proofErr w:type="gramEnd"/>
+      <w:r>
+        <w:rPr>
+          <w:rFonts w:ascii="Consolas" w:hAnsi="Consolas" w:cs="Consolas"/>
+          <w:color w:val="000000" w:themeColor="text1"/>
+          <w:sz w:val="18"/>
+          <w:szCs w:val="18"/>
+          <w:lang w:val="en-US"/>
+        </w:rPr>
+        <w:t>"Not yet implemented");</w:t>
+      </w:r>
+    </w:p>
+    <w:p>
+      <w:pPr>
+        <w:autoSpaceDE w:val="0"/>
+        <w:autoSpaceDN w:val="0"/>
+        <w:adjustRightInd w:val="0"/>
+        <w:spacing w:after="0" w:line="240" w:lineRule="auto"/>
+        <w:rPr>
+          <w:rFonts w:ascii="Consolas" w:hAnsi="Consolas" w:cs="Consolas"/>
+          <w:color w:val="000000" w:themeColor="text1"/>
+          <w:sz w:val="18"/>
+          <w:szCs w:val="18"/>
+          <w:lang w:val="en-US"/>
+        </w:rPr>
+      </w:pPr>
+      <w:r>
+        <w:rPr>
+          <w:rFonts w:ascii="Consolas" w:hAnsi="Consolas" w:cs="Consolas"/>
+          <w:color w:val="000000" w:themeColor="text1"/>
+          <w:sz w:val="18"/>
+          <w:szCs w:val="18"/>
+          <w:lang w:val="en-US"/>
+        </w:rPr>
+        <w:tab/>
+        <w:t>}</w:t>
+      </w:r>
+    </w:p>
+    <w:p>
+      <w:pPr>
+        <w:autoSpaceDE w:val="0"/>
+        <w:autoSpaceDN w:val="0"/>
+        <w:adjustRightInd w:val="0"/>
+        <w:spacing w:after="0" w:line="240" w:lineRule="auto"/>
+        <w:rPr>
+          <w:rFonts w:ascii="Consolas" w:hAnsi="Consolas" w:cs="Consolas"/>
+          <w:color w:val="000000" w:themeColor="text1"/>
+          <w:sz w:val="18"/>
+          <w:szCs w:val="18"/>
+          <w:lang w:val="en-US"/>
+        </w:rPr>
+      </w:pPr>
+    </w:p>
+    <w:p>
+      <w:pPr>
+        <w:autoSpaceDE w:val="0"/>
+        <w:autoSpaceDN w:val="0"/>
+        <w:adjustRightInd w:val="0"/>
+        <w:spacing w:after="0" w:line="240" w:lineRule="auto"/>
+        <w:rPr>
+          <w:rFonts w:ascii="Consolas" w:hAnsi="Consolas" w:cs="Consolas"/>
+          <w:color w:val="000000" w:themeColor="text1"/>
+          <w:sz w:val="18"/>
+          <w:szCs w:val="18"/>
+          <w:lang w:val="en-US"/>
+        </w:rPr>
+      </w:pPr>
+      <w:r>
+        <w:rPr>
+          <w:rFonts w:ascii="Consolas" w:hAnsi="Consolas" w:cs="Consolas"/>
+          <w:color w:val="000000" w:themeColor="text1"/>
+          <w:sz w:val="18"/>
+          <w:szCs w:val="18"/>
+          <w:lang w:val="en-US"/>
+        </w:rPr>
+        <w:t>}</w:t>
+      </w:r>
+    </w:p>
+    <w:p>
+      <w:pPr>
+        <w:autoSpaceDE w:val="0"/>
+        <w:autoSpaceDN w:val="0"/>
+        <w:adjustRightInd w:val="0"/>
+        <w:spacing w:after="0" w:line="240" w:lineRule="auto"/>
+        <w:rPr>
+          <w:rFonts w:ascii="Consolas" w:hAnsi="Consolas" w:cs="Consolas"/>
+          <w:color w:val="000000" w:themeColor="text1"/>
+          <w:sz w:val="18"/>
+          <w:szCs w:val="18"/>
+          <w:u w:val="single"/>
+        </w:rPr>
+      </w:pPr>
+      <w:proofErr w:type="spellStart"/>
+      <w:r>
+        <w:rPr>
+          <w:rFonts w:ascii="Consolas" w:hAnsi="Consolas" w:cs="Consolas"/>
+          <w:color w:val="000000" w:themeColor="text1"/>
+        </w:rPr>
+        <w:lastRenderedPageBreak/>
+        <w:t>Obs</w:t>
+      </w:r>
+      <w:proofErr w:type="spellEnd"/>
+      <w:r>
+        <w:rPr>
+          <w:rFonts w:ascii="Consolas" w:hAnsi="Consolas" w:cs="Consolas"/>
+          <w:color w:val="000000" w:themeColor="text1"/>
+        </w:rPr>
+        <w:t>: Erro corrigido com a implementação do Enum na</w:t>
+      </w:r>
+      <w:r>
+        <w:rPr>
+          <w:rFonts w:ascii="Consolas" w:hAnsi="Consolas" w:cs="Consolas"/>
+          <w:color w:val="000000" w:themeColor="text1"/>
+          <w:sz w:val="18"/>
+          <w:szCs w:val="18"/>
+        </w:rPr>
+        <w:t xml:space="preserve"> </w:t>
       </w:r>
       <w:r>
         <w:rPr>

</xml_diff>